<commit_message>
change field replace tag in SUMMARY_1.
</commit_message>
<xml_diff>
--- a/src/public/Template/SUMMARY_1.docx
+++ b/src/public/Template/SUMMARY_1.docx
@@ -4,7 +4,6 @@
   <w:body>
     <w:p>
       <w:pPr>
-        <w:ind w:left="720"/>
         <w:rPr>
           <w:rFonts w:ascii="Tahoma" w:hAnsi="Tahoma" w:cs="Tahoma"/>
         </w:rPr>
@@ -34,7 +33,6 @@
         <w:rPr>
           <w:rFonts w:ascii="Tahoma" w:hAnsi="Tahoma" w:cs="Tahoma"/>
         </w:rPr>
-        <w:tab/>
         <w:t>{#summary1}</w:t>
       </w:r>
       <w:r>
@@ -42,12 +40,6 @@
           <w:rFonts w:ascii="Tahoma" w:hAnsi="Tahoma" w:cs="Tahoma"/>
         </w:rPr>
         <w:br/>
-      </w:r>
-      <w:r>
-        <w:rPr>
-          <w:rFonts w:ascii="Tahoma" w:hAnsi="Tahoma" w:cs="Tahoma"/>
-        </w:rPr>
-        <w:tab/>
       </w:r>
       <w:r>
         <w:rPr>
@@ -66,13 +58,6 @@
     </w:p>
     <w:p>
       <w:pPr>
-        <w:pStyle w:val="NoSpacing"/>
-        <w:tabs>
-          <w:tab w:val="left" w:pos="5085"/>
-        </w:tabs>
-        <w:ind w:left="720"/>
-        <w:contextualSpacing/>
-        <w:jc w:val="both"/>
         <w:rPr>
           <w:rFonts w:ascii="Tahoma" w:hAnsi="Tahoma" w:cs="Tahoma"/>
         </w:rPr>
@@ -81,12 +66,11 @@
         <w:rPr>
           <w:rFonts w:ascii="Tahoma" w:hAnsi="Tahoma" w:cs="Tahoma"/>
         </w:rPr>
-        <w:t xml:space="preserve">     Yours faithfully,</w:t>
+        <w:t>Yours faithfully,</w:t>
       </w:r>
     </w:p>
     <w:p>
       <w:pPr>
-        <w:ind w:left="720"/>
         <w:contextualSpacing/>
         <w:rPr>
           <w:rFonts w:ascii="Tahoma" w:hAnsi="Tahoma" w:cs="Tahoma"/>
@@ -97,11 +81,17 @@
           <w:rFonts w:ascii="Tahoma" w:hAnsi="Tahoma" w:cs="Tahoma"/>
         </w:rPr>
         <w:t>_______________________</w:t>
+      </w:r>
+      <w:r>
+        <w:rPr>
+          <w:rFonts w:ascii="Tahoma" w:hAnsi="Tahoma" w:cs="Tahoma"/>
+        </w:rPr>
+        <w:softHyphen/>
+        <w:t>____</w:t>
       </w:r>
     </w:p>
     <w:p>
       <w:pPr>
-        <w:ind w:left="720"/>
         <w:rPr>
           <w:rFonts w:ascii="Tahoma" w:hAnsi="Tahoma" w:cs="Tahoma"/>
         </w:rPr>
@@ -110,7 +100,21 @@
         <w:rPr>
           <w:rFonts w:ascii="Tahoma" w:hAnsi="Tahoma" w:cs="Tahoma"/>
         </w:rPr>
-        <w:t xml:space="preserve">      {name}</w:t>
+        <w:t>{</w:t>
+      </w:r>
+      <w:proofErr w:type="spellStart"/>
+      <w:r>
+        <w:rPr>
+          <w:rFonts w:ascii="Tahoma" w:hAnsi="Tahoma" w:cs="Tahoma"/>
+        </w:rPr>
+        <w:t>fhnameInPancardExactSpelling</w:t>
+      </w:r>
+      <w:proofErr w:type="spellEnd"/>
+      <w:r>
+        <w:rPr>
+          <w:rFonts w:ascii="Tahoma" w:hAnsi="Tahoma" w:cs="Tahoma"/>
+        </w:rPr>
+        <w:t>}</w:t>
       </w:r>
     </w:p>
     <w:sectPr>

</xml_diff>